<commit_message>
Complete Q1 in Class Activity book
</commit_message>
<xml_diff>
--- a/ICTICT451 Class Activity Book .docx
+++ b/ICTICT451 Class Activity Book .docx
@@ -1,6 +1,6 @@
 
 <file path=word/document.xml><?xml version="1.0" encoding="utf-8"?>
-<w:document xmlns:wpc="http://schemas.microsoft.com/office/word/2010/wordprocessingCanvas" xmlns:cx="http://schemas.microsoft.com/office/drawing/2014/chartex" xmlns:cx1="http://schemas.microsoft.com/office/drawing/2015/9/8/chartex" xmlns:cx2="http://schemas.microsoft.com/office/drawing/2015/10/21/chartex" xmlns:cx3="http://schemas.microsoft.com/office/drawing/2016/5/9/chartex" xmlns:cx4="http://schemas.microsoft.com/office/drawing/2016/5/10/chartex" xmlns:cx5="http://schemas.microsoft.com/office/drawing/2016/5/11/chartex" xmlns:cx6="http://schemas.microsoft.com/office/drawing/2016/5/12/chartex" xmlns:cx7="http://schemas.microsoft.com/office/drawing/2016/5/13/chartex" xmlns:cx8="http://schemas.microsoft.com/office/drawing/2016/5/14/chartex" xmlns:mc="http://schemas.openxmlformats.org/markup-compatibility/2006" xmlns:aink="http://schemas.microsoft.com/office/drawing/2016/ink" xmlns:am3d="http://schemas.microsoft.com/office/drawing/2017/model3d" xmlns:o="urn:schemas-microsoft-com:office:office" xmlns:oel="http://schemas.microsoft.com/office/2019/extlst" xmlns:r="http://schemas.openxmlformats.org/officeDocument/2006/relationships" xmlns:m="http://schemas.openxmlformats.org/officeDocument/2006/math" xmlns:v="urn:schemas-microsoft-com:vml" xmlns:wp14="http://schemas.microsoft.com/office/word/2010/wordprocessingDrawing" xmlns:wp="http://schemas.openxmlformats.org/drawingml/2006/wordprocessingDrawing" xmlns:w10="urn:schemas-microsoft-com:office:word" xmlns:w="http://schemas.openxmlformats.org/wordprocessingml/2006/main" xmlns:w14="http://schemas.microsoft.com/office/word/2010/wordml" xmlns:w15="http://schemas.microsoft.com/office/word/2012/wordml" xmlns:w16cex="http://schemas.microsoft.com/office/word/2018/wordml/cex" xmlns:w16cid="http://schemas.microsoft.com/office/word/2016/wordml/cid" xmlns:w16="http://schemas.microsoft.com/office/word/2018/wordml" xmlns:w16du="http://schemas.microsoft.com/office/word/2023/wordml/word16du" xmlns:w16sdtdh="http://schemas.microsoft.com/office/word/2020/wordml/sdtdatahash" xmlns:w16sdtfl="http://schemas.microsoft.com/office/word/2024/wordml/sdtformatlock" xmlns:w16se="http://schemas.microsoft.com/office/word/2015/wordml/symex" xmlns:wpg="http://schemas.microsoft.com/office/word/2010/wordprocessingGroup" xmlns:wpi="http://schemas.microsoft.com/office/word/2010/wordprocessingInk" xmlns:wne="http://schemas.microsoft.com/office/word/2006/wordml" xmlns:wps="http://schemas.microsoft.com/office/word/2010/wordprocessingShape" mc:Ignorable="w14 w15 w16se w16cid w16 w16cex w16sdtdh w16sdtfl w16du wp14">
+<w:document xmlns:wpc="http://schemas.microsoft.com/office/word/2010/wordprocessingCanvas" xmlns:cx="http://schemas.microsoft.com/office/drawing/2014/chartex" xmlns:cx1="http://schemas.microsoft.com/office/drawing/2015/9/8/chartex" xmlns:cx2="http://schemas.microsoft.com/office/drawing/2015/10/21/chartex" xmlns:cx3="http://schemas.microsoft.com/office/drawing/2016/5/9/chartex" xmlns:cx4="http://schemas.microsoft.com/office/drawing/2016/5/10/chartex" xmlns:cx5="http://schemas.microsoft.com/office/drawing/2016/5/11/chartex" xmlns:cx6="http://schemas.microsoft.com/office/drawing/2016/5/12/chartex" xmlns:cx7="http://schemas.microsoft.com/office/drawing/2016/5/13/chartex" xmlns:cx8="http://schemas.microsoft.com/office/drawing/2016/5/14/chartex" xmlns:mc="http://schemas.openxmlformats.org/markup-compatibility/2006" xmlns:aink="http://schemas.microsoft.com/office/drawing/2016/ink" xmlns:am3d="http://schemas.microsoft.com/office/drawing/2017/model3d" xmlns:o="urn:schemas-microsoft-com:office:office" xmlns:oel="http://schemas.microsoft.com/office/2019/extlst" xmlns:r="http://schemas.openxmlformats.org/officeDocument/2006/relationships" xmlns:m="http://schemas.openxmlformats.org/officeDocument/2006/math" xmlns:v="urn:schemas-microsoft-com:vml" xmlns:wp14="http://schemas.microsoft.com/office/word/2010/wordprocessingDrawing" xmlns:wp="http://schemas.openxmlformats.org/drawingml/2006/wordprocessingDrawing" xmlns:w10="urn:schemas-microsoft-com:office:word" xmlns:w="http://schemas.openxmlformats.org/wordprocessingml/2006/main" xmlns:w14="http://schemas.microsoft.com/office/word/2010/wordml" xmlns:w15="http://schemas.microsoft.com/office/word/2012/wordml" xmlns:w16cex="http://schemas.microsoft.com/office/word/2018/wordml/cex" xmlns:w16cid="http://schemas.microsoft.com/office/word/2016/wordml/cid" xmlns:w16="http://schemas.microsoft.com/office/word/2018/wordml" xmlns:w16sdtdh="http://schemas.microsoft.com/office/word/2020/wordml/sdtdatahash" xmlns:w16se="http://schemas.microsoft.com/office/word/2015/wordml/symex" xmlns:wpg="http://schemas.microsoft.com/office/word/2010/wordprocessingGroup" xmlns:wpi="http://schemas.microsoft.com/office/word/2010/wordprocessingInk" xmlns:wne="http://schemas.microsoft.com/office/word/2006/wordml" xmlns:wps="http://schemas.microsoft.com/office/word/2010/wordprocessingShape" mc:Ignorable="w14 w15 w16se w16cid w16 w16cex w16sdtdh wp14">
   <w:body>
     <w:p>
       <w:pPr>
@@ -59,7 +59,7 @@
                     </a:ln>
                     <a:extLst>
                       <a:ext uri="{53640926-AAD7-44d8-BBD7-CCE9431645EC}">
-                        <a14:shadowObscured xmlns="" xmlns:mo="http://schemas.microsoft.com/office/mac/office/2008/main" xmlns:mv="urn:schemas-microsoft-com:mac:vml" xmlns:o="urn:schemas-microsoft-com:office:office" xmlns:v="urn:schemas-microsoft-com:vml" xmlns:w10="urn:schemas-microsoft-com:office:word" xmlns:w="http://schemas.openxmlformats.org/wordprocessingml/2006/main" xmlns:a14="http://schemas.microsoft.com/office/drawing/2010/main"/>
+                        <a14:shadowObscured xmlns:a14="http://schemas.microsoft.com/office/drawing/2010/main" xmlns:w="http://schemas.openxmlformats.org/wordprocessingml/2006/main" xmlns:w10="urn:schemas-microsoft-com:office:word" xmlns:v="urn:schemas-microsoft-com:vml" xmlns:o="urn:schemas-microsoft-com:office:office" xmlns:mv="urn:schemas-microsoft-com:mac:vml" xmlns:mo="http://schemas.microsoft.com/office/mac/office/2008/main" xmlns="" xmlns:w16sdtfl="http://schemas.microsoft.com/office/word/2024/wordml/sdtformatlock" xmlns:w16du="http://schemas.microsoft.com/office/word/2023/wordml/word16du"/>
                       </a:ext>
                     </a:extLst>
                   </pic:spPr>
@@ -926,6 +926,28 @@
                 <w:szCs w:val="22"/>
               </w:rPr>
             </w:pPr>
+            <w:r>
+              <w:rPr>
+                <w:rFonts w:cstheme="minorHAnsi"/>
+                <w:b/>
+                <w:bCs/>
+                <w:i/>
+                <w:color w:val="0070C0"/>
+                <w:szCs w:val="22"/>
+              </w:rPr>
+              <w:t xml:space="preserve">Copyright is a type of IP. It protects original work and gives the creators excusive rights to their works. This applies to works of software code, website content, pictures, art and more. In Australia copyright is automatically given to protect creative works. </w:t>
+            </w:r>
+            <w:r>
+              <w:rPr>
+                <w:rFonts w:cstheme="minorHAnsi"/>
+                <w:b/>
+                <w:bCs/>
+                <w:i/>
+                <w:color w:val="0070C0"/>
+                <w:szCs w:val="22"/>
+              </w:rPr>
+              <w:t>Typically the duration for copyright is the life of the author, plus 70 years.</w:t>
+            </w:r>
           </w:p>
           <w:p>
             <w:pPr>
@@ -1637,7 +1659,6 @@
           <w:color w:val="000000" w:themeColor="text1"/>
           <w:szCs w:val="22"/>
         </w:rPr>
-        <w:lastRenderedPageBreak/>
         <w:t xml:space="preserve">Question </w:t>
       </w:r>
       <w:r>
@@ -2363,7 +2384,6 @@
           <w:color w:val="000000" w:themeColor="text1"/>
           <w:szCs w:val="22"/>
         </w:rPr>
-        <w:lastRenderedPageBreak/>
         <w:t xml:space="preserve">Question 5: </w:t>
       </w:r>
       <w:r>
@@ -3066,7 +3086,6 @@
           <w:color w:val="000000" w:themeColor="text1"/>
           <w:szCs w:val="22"/>
         </w:rPr>
-        <w:lastRenderedPageBreak/>
         <w:t>Question 7:</w:t>
       </w:r>
       <w:bookmarkStart w:id="4" w:name="_Hlk35685755"/>
@@ -3886,7 +3905,6 @@
           <w:color w:val="000000" w:themeColor="text1"/>
           <w:szCs w:val="22"/>
         </w:rPr>
-        <w:lastRenderedPageBreak/>
         <w:t xml:space="preserve">Question 9: List the main responsibilities of individuals involved in a risk management process.  </w:t>
       </w:r>
     </w:p>
@@ -4700,7 +4718,6 @@
           <w:color w:val="000000" w:themeColor="text1"/>
           <w:szCs w:val="22"/>
         </w:rPr>
-        <w:lastRenderedPageBreak/>
         <w:t xml:space="preserve">Question </w:t>
       </w:r>
       <w:r>
@@ -4730,8 +4747,8 @@
         </w:rPr>
         <w:t xml:space="preserve">: </w:t>
       </w:r>
-      <w:bookmarkStart w:id="7" w:name="_Hlk36122781"/>
-      <w:bookmarkStart w:id="8" w:name="_Hlk35704510"/>
+      <w:bookmarkStart w:id="7" w:name="_Hlk35704510"/>
+      <w:bookmarkStart w:id="8" w:name="_Hlk36122781"/>
       <w:r>
         <w:rPr>
           <w:rFonts w:ascii="Calibri" w:hAnsi="Calibri" w:cs="Calibri"/>
@@ -4768,7 +4785,7 @@
         </w:rPr>
         <w:t>non-compliance?</w:t>
       </w:r>
-      <w:bookmarkEnd w:id="8"/>
+      <w:bookmarkEnd w:id="7"/>
       <w:r>
         <w:rPr>
           <w:rFonts w:ascii="Calibri" w:hAnsi="Calibri" w:cs="Calibri"/>
@@ -4794,7 +4811,7 @@
         </w:rPr>
       </w:pPr>
     </w:p>
-    <w:bookmarkEnd w:id="7"/>
+    <w:bookmarkEnd w:id="8"/>
     <w:tbl>
       <w:tblPr>
         <w:tblStyle w:val="TableGrid"/>
@@ -5506,7 +5523,7 @@
 </file>
 
 <file path=word/endnotes.xml><?xml version="1.0" encoding="utf-8"?>
-<w:endnotes xmlns:wpc="http://schemas.microsoft.com/office/word/2010/wordprocessingCanvas" xmlns:cx="http://schemas.microsoft.com/office/drawing/2014/chartex" xmlns:cx1="http://schemas.microsoft.com/office/drawing/2015/9/8/chartex" xmlns:cx2="http://schemas.microsoft.com/office/drawing/2015/10/21/chartex" xmlns:cx3="http://schemas.microsoft.com/office/drawing/2016/5/9/chartex" xmlns:cx4="http://schemas.microsoft.com/office/drawing/2016/5/10/chartex" xmlns:cx5="http://schemas.microsoft.com/office/drawing/2016/5/11/chartex" xmlns:cx6="http://schemas.microsoft.com/office/drawing/2016/5/12/chartex" xmlns:cx7="http://schemas.microsoft.com/office/drawing/2016/5/13/chartex" xmlns:cx8="http://schemas.microsoft.com/office/drawing/2016/5/14/chartex" xmlns:mc="http://schemas.openxmlformats.org/markup-compatibility/2006" xmlns:aink="http://schemas.microsoft.com/office/drawing/2016/ink" xmlns:am3d="http://schemas.microsoft.com/office/drawing/2017/model3d" xmlns:o="urn:schemas-microsoft-com:office:office" xmlns:oel="http://schemas.microsoft.com/office/2019/extlst" xmlns:r="http://schemas.openxmlformats.org/officeDocument/2006/relationships" xmlns:m="http://schemas.openxmlformats.org/officeDocument/2006/math" xmlns:v="urn:schemas-microsoft-com:vml" xmlns:wp14="http://schemas.microsoft.com/office/word/2010/wordprocessingDrawing" xmlns:wp="http://schemas.openxmlformats.org/drawingml/2006/wordprocessingDrawing" xmlns:w10="urn:schemas-microsoft-com:office:word" xmlns:w="http://schemas.openxmlformats.org/wordprocessingml/2006/main" xmlns:w14="http://schemas.microsoft.com/office/word/2010/wordml" xmlns:w15="http://schemas.microsoft.com/office/word/2012/wordml" xmlns:w16cex="http://schemas.microsoft.com/office/word/2018/wordml/cex" xmlns:w16cid="http://schemas.microsoft.com/office/word/2016/wordml/cid" xmlns:w16="http://schemas.microsoft.com/office/word/2018/wordml" xmlns:w16du="http://schemas.microsoft.com/office/word/2023/wordml/word16du" xmlns:w16sdtdh="http://schemas.microsoft.com/office/word/2020/wordml/sdtdatahash" xmlns:w16sdtfl="http://schemas.microsoft.com/office/word/2024/wordml/sdtformatlock" xmlns:w16se="http://schemas.microsoft.com/office/word/2015/wordml/symex" xmlns:wpg="http://schemas.microsoft.com/office/word/2010/wordprocessingGroup" xmlns:wpi="http://schemas.microsoft.com/office/word/2010/wordprocessingInk" xmlns:wne="http://schemas.microsoft.com/office/word/2006/wordml" xmlns:wps="http://schemas.microsoft.com/office/word/2010/wordprocessingShape" mc:Ignorable="w14 w15 w16se w16cid w16 w16cex w16sdtdh w16sdtfl w16du wp14">
+<w:endnotes xmlns:wpc="http://schemas.microsoft.com/office/word/2010/wordprocessingCanvas" xmlns:cx="http://schemas.microsoft.com/office/drawing/2014/chartex" xmlns:cx1="http://schemas.microsoft.com/office/drawing/2015/9/8/chartex" xmlns:cx2="http://schemas.microsoft.com/office/drawing/2015/10/21/chartex" xmlns:cx3="http://schemas.microsoft.com/office/drawing/2016/5/9/chartex" xmlns:cx4="http://schemas.microsoft.com/office/drawing/2016/5/10/chartex" xmlns:cx5="http://schemas.microsoft.com/office/drawing/2016/5/11/chartex" xmlns:cx6="http://schemas.microsoft.com/office/drawing/2016/5/12/chartex" xmlns:cx7="http://schemas.microsoft.com/office/drawing/2016/5/13/chartex" xmlns:cx8="http://schemas.microsoft.com/office/drawing/2016/5/14/chartex" xmlns:mc="http://schemas.openxmlformats.org/markup-compatibility/2006" xmlns:aink="http://schemas.microsoft.com/office/drawing/2016/ink" xmlns:am3d="http://schemas.microsoft.com/office/drawing/2017/model3d" xmlns:o="urn:schemas-microsoft-com:office:office" xmlns:oel="http://schemas.microsoft.com/office/2019/extlst" xmlns:r="http://schemas.openxmlformats.org/officeDocument/2006/relationships" xmlns:m="http://schemas.openxmlformats.org/officeDocument/2006/math" xmlns:v="urn:schemas-microsoft-com:vml" xmlns:wp14="http://schemas.microsoft.com/office/word/2010/wordprocessingDrawing" xmlns:wp="http://schemas.openxmlformats.org/drawingml/2006/wordprocessingDrawing" xmlns:w10="urn:schemas-microsoft-com:office:word" xmlns:w="http://schemas.openxmlformats.org/wordprocessingml/2006/main" xmlns:w14="http://schemas.microsoft.com/office/word/2010/wordml" xmlns:w15="http://schemas.microsoft.com/office/word/2012/wordml" xmlns:w16cex="http://schemas.microsoft.com/office/word/2018/wordml/cex" xmlns:w16cid="http://schemas.microsoft.com/office/word/2016/wordml/cid" xmlns:w16="http://schemas.microsoft.com/office/word/2018/wordml" xmlns:w16sdtdh="http://schemas.microsoft.com/office/word/2020/wordml/sdtdatahash" xmlns:w16se="http://schemas.microsoft.com/office/word/2015/wordml/symex" xmlns:wpg="http://schemas.microsoft.com/office/word/2010/wordprocessingGroup" xmlns:wpi="http://schemas.microsoft.com/office/word/2010/wordprocessingInk" xmlns:wne="http://schemas.microsoft.com/office/word/2006/wordml" xmlns:wps="http://schemas.microsoft.com/office/word/2010/wordprocessingShape" mc:Ignorable="w14 w15 w16se w16cid w16 w16cex w16sdtdh wp14">
   <w:endnote w:type="separator" w:id="-1">
     <w:p>
       <w:pPr>
@@ -5531,7 +5548,7 @@
 </file>
 
 <file path=word/footer1.xml><?xml version="1.0" encoding="utf-8"?>
-<w:ftr xmlns:wpc="http://schemas.microsoft.com/office/word/2010/wordprocessingCanvas" xmlns:cx="http://schemas.microsoft.com/office/drawing/2014/chartex" xmlns:cx1="http://schemas.microsoft.com/office/drawing/2015/9/8/chartex" xmlns:cx2="http://schemas.microsoft.com/office/drawing/2015/10/21/chartex" xmlns:cx3="http://schemas.microsoft.com/office/drawing/2016/5/9/chartex" xmlns:cx4="http://schemas.microsoft.com/office/drawing/2016/5/10/chartex" xmlns:cx5="http://schemas.microsoft.com/office/drawing/2016/5/11/chartex" xmlns:cx6="http://schemas.microsoft.com/office/drawing/2016/5/12/chartex" xmlns:cx7="http://schemas.microsoft.com/office/drawing/2016/5/13/chartex" xmlns:cx8="http://schemas.microsoft.com/office/drawing/2016/5/14/chartex" xmlns:mc="http://schemas.openxmlformats.org/markup-compatibility/2006" xmlns:aink="http://schemas.microsoft.com/office/drawing/2016/ink" xmlns:am3d="http://schemas.microsoft.com/office/drawing/2017/model3d" xmlns:o="urn:schemas-microsoft-com:office:office" xmlns:oel="http://schemas.microsoft.com/office/2019/extlst" xmlns:r="http://schemas.openxmlformats.org/officeDocument/2006/relationships" xmlns:m="http://schemas.openxmlformats.org/officeDocument/2006/math" xmlns:v="urn:schemas-microsoft-com:vml" xmlns:wp14="http://schemas.microsoft.com/office/word/2010/wordprocessingDrawing" xmlns:wp="http://schemas.openxmlformats.org/drawingml/2006/wordprocessingDrawing" xmlns:w10="urn:schemas-microsoft-com:office:word" xmlns:w="http://schemas.openxmlformats.org/wordprocessingml/2006/main" xmlns:w14="http://schemas.microsoft.com/office/word/2010/wordml" xmlns:w15="http://schemas.microsoft.com/office/word/2012/wordml" xmlns:w16cex="http://schemas.microsoft.com/office/word/2018/wordml/cex" xmlns:w16cid="http://schemas.microsoft.com/office/word/2016/wordml/cid" xmlns:w16="http://schemas.microsoft.com/office/word/2018/wordml" xmlns:w16du="http://schemas.microsoft.com/office/word/2023/wordml/word16du" xmlns:w16sdtdh="http://schemas.microsoft.com/office/word/2020/wordml/sdtdatahash" xmlns:w16sdtfl="http://schemas.microsoft.com/office/word/2024/wordml/sdtformatlock" xmlns:w16se="http://schemas.microsoft.com/office/word/2015/wordml/symex" xmlns:wpg="http://schemas.microsoft.com/office/word/2010/wordprocessingGroup" xmlns:wpi="http://schemas.microsoft.com/office/word/2010/wordprocessingInk" xmlns:wne="http://schemas.microsoft.com/office/word/2006/wordml" xmlns:wps="http://schemas.microsoft.com/office/word/2010/wordprocessingShape" mc:Ignorable="w14 w15 w16se w16cid w16 w16cex w16sdtdh w16sdtfl w16du wp14">
+<w:ftr xmlns:wpc="http://schemas.microsoft.com/office/word/2010/wordprocessingCanvas" xmlns:cx="http://schemas.microsoft.com/office/drawing/2014/chartex" xmlns:cx1="http://schemas.microsoft.com/office/drawing/2015/9/8/chartex" xmlns:cx2="http://schemas.microsoft.com/office/drawing/2015/10/21/chartex" xmlns:cx3="http://schemas.microsoft.com/office/drawing/2016/5/9/chartex" xmlns:cx4="http://schemas.microsoft.com/office/drawing/2016/5/10/chartex" xmlns:cx5="http://schemas.microsoft.com/office/drawing/2016/5/11/chartex" xmlns:cx6="http://schemas.microsoft.com/office/drawing/2016/5/12/chartex" xmlns:cx7="http://schemas.microsoft.com/office/drawing/2016/5/13/chartex" xmlns:cx8="http://schemas.microsoft.com/office/drawing/2016/5/14/chartex" xmlns:mc="http://schemas.openxmlformats.org/markup-compatibility/2006" xmlns:aink="http://schemas.microsoft.com/office/drawing/2016/ink" xmlns:am3d="http://schemas.microsoft.com/office/drawing/2017/model3d" xmlns:o="urn:schemas-microsoft-com:office:office" xmlns:oel="http://schemas.microsoft.com/office/2019/extlst" xmlns:r="http://schemas.openxmlformats.org/officeDocument/2006/relationships" xmlns:m="http://schemas.openxmlformats.org/officeDocument/2006/math" xmlns:v="urn:schemas-microsoft-com:vml" xmlns:wp14="http://schemas.microsoft.com/office/word/2010/wordprocessingDrawing" xmlns:wp="http://schemas.openxmlformats.org/drawingml/2006/wordprocessingDrawing" xmlns:w10="urn:schemas-microsoft-com:office:word" xmlns:w="http://schemas.openxmlformats.org/wordprocessingml/2006/main" xmlns:w14="http://schemas.microsoft.com/office/word/2010/wordml" xmlns:w15="http://schemas.microsoft.com/office/word/2012/wordml" xmlns:w16cex="http://schemas.microsoft.com/office/word/2018/wordml/cex" xmlns:w16cid="http://schemas.microsoft.com/office/word/2016/wordml/cid" xmlns:w16="http://schemas.microsoft.com/office/word/2018/wordml" xmlns:w16sdtdh="http://schemas.microsoft.com/office/word/2020/wordml/sdtdatahash" xmlns:w16se="http://schemas.microsoft.com/office/word/2015/wordml/symex" xmlns:wpg="http://schemas.microsoft.com/office/word/2010/wordprocessingGroup" xmlns:wpi="http://schemas.microsoft.com/office/word/2010/wordprocessingInk" xmlns:wne="http://schemas.microsoft.com/office/word/2006/wordml" xmlns:wps="http://schemas.microsoft.com/office/word/2010/wordprocessingShape" mc:Ignorable="w14 w15 w16se w16cid w16 w16cex w16sdtdh wp14">
   <w:tbl>
     <w:tblPr>
       <w:tblStyle w:val="TableGrid111"/>
@@ -5871,7 +5888,7 @@
 </file>
 
 <file path=word/footnotes.xml><?xml version="1.0" encoding="utf-8"?>
-<w:footnotes xmlns:wpc="http://schemas.microsoft.com/office/word/2010/wordprocessingCanvas" xmlns:cx="http://schemas.microsoft.com/office/drawing/2014/chartex" xmlns:cx1="http://schemas.microsoft.com/office/drawing/2015/9/8/chartex" xmlns:cx2="http://schemas.microsoft.com/office/drawing/2015/10/21/chartex" xmlns:cx3="http://schemas.microsoft.com/office/drawing/2016/5/9/chartex" xmlns:cx4="http://schemas.microsoft.com/office/drawing/2016/5/10/chartex" xmlns:cx5="http://schemas.microsoft.com/office/drawing/2016/5/11/chartex" xmlns:cx6="http://schemas.microsoft.com/office/drawing/2016/5/12/chartex" xmlns:cx7="http://schemas.microsoft.com/office/drawing/2016/5/13/chartex" xmlns:cx8="http://schemas.microsoft.com/office/drawing/2016/5/14/chartex" xmlns:mc="http://schemas.openxmlformats.org/markup-compatibility/2006" xmlns:aink="http://schemas.microsoft.com/office/drawing/2016/ink" xmlns:am3d="http://schemas.microsoft.com/office/drawing/2017/model3d" xmlns:o="urn:schemas-microsoft-com:office:office" xmlns:oel="http://schemas.microsoft.com/office/2019/extlst" xmlns:r="http://schemas.openxmlformats.org/officeDocument/2006/relationships" xmlns:m="http://schemas.openxmlformats.org/officeDocument/2006/math" xmlns:v="urn:schemas-microsoft-com:vml" xmlns:wp14="http://schemas.microsoft.com/office/word/2010/wordprocessingDrawing" xmlns:wp="http://schemas.openxmlformats.org/drawingml/2006/wordprocessingDrawing" xmlns:w10="urn:schemas-microsoft-com:office:word" xmlns:w="http://schemas.openxmlformats.org/wordprocessingml/2006/main" xmlns:w14="http://schemas.microsoft.com/office/word/2010/wordml" xmlns:w15="http://schemas.microsoft.com/office/word/2012/wordml" xmlns:w16cex="http://schemas.microsoft.com/office/word/2018/wordml/cex" xmlns:w16cid="http://schemas.microsoft.com/office/word/2016/wordml/cid" xmlns:w16="http://schemas.microsoft.com/office/word/2018/wordml" xmlns:w16du="http://schemas.microsoft.com/office/word/2023/wordml/word16du" xmlns:w16sdtdh="http://schemas.microsoft.com/office/word/2020/wordml/sdtdatahash" xmlns:w16sdtfl="http://schemas.microsoft.com/office/word/2024/wordml/sdtformatlock" xmlns:w16se="http://schemas.microsoft.com/office/word/2015/wordml/symex" xmlns:wpg="http://schemas.microsoft.com/office/word/2010/wordprocessingGroup" xmlns:wpi="http://schemas.microsoft.com/office/word/2010/wordprocessingInk" xmlns:wne="http://schemas.microsoft.com/office/word/2006/wordml" xmlns:wps="http://schemas.microsoft.com/office/word/2010/wordprocessingShape" mc:Ignorable="w14 w15 w16se w16cid w16 w16cex w16sdtdh w16sdtfl w16du wp14">
+<w:footnotes xmlns:wpc="http://schemas.microsoft.com/office/word/2010/wordprocessingCanvas" xmlns:cx="http://schemas.microsoft.com/office/drawing/2014/chartex" xmlns:cx1="http://schemas.microsoft.com/office/drawing/2015/9/8/chartex" xmlns:cx2="http://schemas.microsoft.com/office/drawing/2015/10/21/chartex" xmlns:cx3="http://schemas.microsoft.com/office/drawing/2016/5/9/chartex" xmlns:cx4="http://schemas.microsoft.com/office/drawing/2016/5/10/chartex" xmlns:cx5="http://schemas.microsoft.com/office/drawing/2016/5/11/chartex" xmlns:cx6="http://schemas.microsoft.com/office/drawing/2016/5/12/chartex" xmlns:cx7="http://schemas.microsoft.com/office/drawing/2016/5/13/chartex" xmlns:cx8="http://schemas.microsoft.com/office/drawing/2016/5/14/chartex" xmlns:mc="http://schemas.openxmlformats.org/markup-compatibility/2006" xmlns:aink="http://schemas.microsoft.com/office/drawing/2016/ink" xmlns:am3d="http://schemas.microsoft.com/office/drawing/2017/model3d" xmlns:o="urn:schemas-microsoft-com:office:office" xmlns:oel="http://schemas.microsoft.com/office/2019/extlst" xmlns:r="http://schemas.openxmlformats.org/officeDocument/2006/relationships" xmlns:m="http://schemas.openxmlformats.org/officeDocument/2006/math" xmlns:v="urn:schemas-microsoft-com:vml" xmlns:wp14="http://schemas.microsoft.com/office/word/2010/wordprocessingDrawing" xmlns:wp="http://schemas.openxmlformats.org/drawingml/2006/wordprocessingDrawing" xmlns:w10="urn:schemas-microsoft-com:office:word" xmlns:w="http://schemas.openxmlformats.org/wordprocessingml/2006/main" xmlns:w14="http://schemas.microsoft.com/office/word/2010/wordml" xmlns:w15="http://schemas.microsoft.com/office/word/2012/wordml" xmlns:w16cex="http://schemas.microsoft.com/office/word/2018/wordml/cex" xmlns:w16cid="http://schemas.microsoft.com/office/word/2016/wordml/cid" xmlns:w16="http://schemas.microsoft.com/office/word/2018/wordml" xmlns:w16sdtdh="http://schemas.microsoft.com/office/word/2020/wordml/sdtdatahash" xmlns:w16se="http://schemas.microsoft.com/office/word/2015/wordml/symex" xmlns:wpg="http://schemas.microsoft.com/office/word/2010/wordprocessingGroup" xmlns:wpi="http://schemas.microsoft.com/office/word/2010/wordprocessingInk" xmlns:wne="http://schemas.microsoft.com/office/word/2006/wordml" xmlns:wps="http://schemas.microsoft.com/office/word/2010/wordprocessingShape" mc:Ignorable="w14 w15 w16se w16cid w16 w16cex w16sdtdh wp14">
   <w:footnote w:type="separator" w:id="-1">
     <w:p>
       <w:pPr>
@@ -5896,7 +5913,7 @@
 </file>
 
 <file path=word/header1.xml><?xml version="1.0" encoding="utf-8"?>
-<w:hdr xmlns:wpc="http://schemas.microsoft.com/office/word/2010/wordprocessingCanvas" xmlns:cx="http://schemas.microsoft.com/office/drawing/2014/chartex" xmlns:cx1="http://schemas.microsoft.com/office/drawing/2015/9/8/chartex" xmlns:cx2="http://schemas.microsoft.com/office/drawing/2015/10/21/chartex" xmlns:cx3="http://schemas.microsoft.com/office/drawing/2016/5/9/chartex" xmlns:cx4="http://schemas.microsoft.com/office/drawing/2016/5/10/chartex" xmlns:cx5="http://schemas.microsoft.com/office/drawing/2016/5/11/chartex" xmlns:cx6="http://schemas.microsoft.com/office/drawing/2016/5/12/chartex" xmlns:cx7="http://schemas.microsoft.com/office/drawing/2016/5/13/chartex" xmlns:cx8="http://schemas.microsoft.com/office/drawing/2016/5/14/chartex" xmlns:mc="http://schemas.openxmlformats.org/markup-compatibility/2006" xmlns:aink="http://schemas.microsoft.com/office/drawing/2016/ink" xmlns:am3d="http://schemas.microsoft.com/office/drawing/2017/model3d" xmlns:o="urn:schemas-microsoft-com:office:office" xmlns:oel="http://schemas.microsoft.com/office/2019/extlst" xmlns:r="http://schemas.openxmlformats.org/officeDocument/2006/relationships" xmlns:m="http://schemas.openxmlformats.org/officeDocument/2006/math" xmlns:v="urn:schemas-microsoft-com:vml" xmlns:wp14="http://schemas.microsoft.com/office/word/2010/wordprocessingDrawing" xmlns:wp="http://schemas.openxmlformats.org/drawingml/2006/wordprocessingDrawing" xmlns:w10="urn:schemas-microsoft-com:office:word" xmlns:w="http://schemas.openxmlformats.org/wordprocessingml/2006/main" xmlns:w14="http://schemas.microsoft.com/office/word/2010/wordml" xmlns:w15="http://schemas.microsoft.com/office/word/2012/wordml" xmlns:w16cex="http://schemas.microsoft.com/office/word/2018/wordml/cex" xmlns:w16cid="http://schemas.microsoft.com/office/word/2016/wordml/cid" xmlns:w16="http://schemas.microsoft.com/office/word/2018/wordml" xmlns:w16du="http://schemas.microsoft.com/office/word/2023/wordml/word16du" xmlns:w16sdtdh="http://schemas.microsoft.com/office/word/2020/wordml/sdtdatahash" xmlns:w16sdtfl="http://schemas.microsoft.com/office/word/2024/wordml/sdtformatlock" xmlns:w16se="http://schemas.microsoft.com/office/word/2015/wordml/symex" xmlns:wpg="http://schemas.microsoft.com/office/word/2010/wordprocessingGroup" xmlns:wpi="http://schemas.microsoft.com/office/word/2010/wordprocessingInk" xmlns:wne="http://schemas.microsoft.com/office/word/2006/wordml" xmlns:wps="http://schemas.microsoft.com/office/word/2010/wordprocessingShape" mc:Ignorable="w14 w15 w16se w16cid w16 w16cex w16sdtdh w16sdtfl w16du wp14">
+<w:hdr xmlns:wpc="http://schemas.microsoft.com/office/word/2010/wordprocessingCanvas" xmlns:cx="http://schemas.microsoft.com/office/drawing/2014/chartex" xmlns:cx1="http://schemas.microsoft.com/office/drawing/2015/9/8/chartex" xmlns:cx2="http://schemas.microsoft.com/office/drawing/2015/10/21/chartex" xmlns:cx3="http://schemas.microsoft.com/office/drawing/2016/5/9/chartex" xmlns:cx4="http://schemas.microsoft.com/office/drawing/2016/5/10/chartex" xmlns:cx5="http://schemas.microsoft.com/office/drawing/2016/5/11/chartex" xmlns:cx6="http://schemas.microsoft.com/office/drawing/2016/5/12/chartex" xmlns:cx7="http://schemas.microsoft.com/office/drawing/2016/5/13/chartex" xmlns:cx8="http://schemas.microsoft.com/office/drawing/2016/5/14/chartex" xmlns:mc="http://schemas.openxmlformats.org/markup-compatibility/2006" xmlns:aink="http://schemas.microsoft.com/office/drawing/2016/ink" xmlns:am3d="http://schemas.microsoft.com/office/drawing/2017/model3d" xmlns:o="urn:schemas-microsoft-com:office:office" xmlns:oel="http://schemas.microsoft.com/office/2019/extlst" xmlns:r="http://schemas.openxmlformats.org/officeDocument/2006/relationships" xmlns:m="http://schemas.openxmlformats.org/officeDocument/2006/math" xmlns:v="urn:schemas-microsoft-com:vml" xmlns:wp14="http://schemas.microsoft.com/office/word/2010/wordprocessingDrawing" xmlns:wp="http://schemas.openxmlformats.org/drawingml/2006/wordprocessingDrawing" xmlns:w10="urn:schemas-microsoft-com:office:word" xmlns:w="http://schemas.openxmlformats.org/wordprocessingml/2006/main" xmlns:w14="http://schemas.microsoft.com/office/word/2010/wordml" xmlns:w15="http://schemas.microsoft.com/office/word/2012/wordml" xmlns:w16cex="http://schemas.microsoft.com/office/word/2018/wordml/cex" xmlns:w16cid="http://schemas.microsoft.com/office/word/2016/wordml/cid" xmlns:w16="http://schemas.microsoft.com/office/word/2018/wordml" xmlns:w16sdtdh="http://schemas.microsoft.com/office/word/2020/wordml/sdtdatahash" xmlns:w16se="http://schemas.microsoft.com/office/word/2015/wordml/symex" xmlns:wpg="http://schemas.microsoft.com/office/word/2010/wordprocessingGroup" xmlns:wpi="http://schemas.microsoft.com/office/word/2010/wordprocessingInk" xmlns:wne="http://schemas.microsoft.com/office/word/2006/wordml" xmlns:wps="http://schemas.microsoft.com/office/word/2010/wordprocessingShape" mc:Ignorable="w14 w15 w16se w16cid w16 w16cex w16sdtdh wp14">
   <w:p>
     <w:pPr>
       <w:pStyle w:val="Header"/>
@@ -6022,7 +6039,7 @@
 </file>
 
 <file path=word/header2.xml><?xml version="1.0" encoding="utf-8"?>
-<w:hdr xmlns:wpc="http://schemas.microsoft.com/office/word/2010/wordprocessingCanvas" xmlns:cx="http://schemas.microsoft.com/office/drawing/2014/chartex" xmlns:cx1="http://schemas.microsoft.com/office/drawing/2015/9/8/chartex" xmlns:cx2="http://schemas.microsoft.com/office/drawing/2015/10/21/chartex" xmlns:cx3="http://schemas.microsoft.com/office/drawing/2016/5/9/chartex" xmlns:cx4="http://schemas.microsoft.com/office/drawing/2016/5/10/chartex" xmlns:cx5="http://schemas.microsoft.com/office/drawing/2016/5/11/chartex" xmlns:cx6="http://schemas.microsoft.com/office/drawing/2016/5/12/chartex" xmlns:cx7="http://schemas.microsoft.com/office/drawing/2016/5/13/chartex" xmlns:cx8="http://schemas.microsoft.com/office/drawing/2016/5/14/chartex" xmlns:mc="http://schemas.openxmlformats.org/markup-compatibility/2006" xmlns:aink="http://schemas.microsoft.com/office/drawing/2016/ink" xmlns:am3d="http://schemas.microsoft.com/office/drawing/2017/model3d" xmlns:o="urn:schemas-microsoft-com:office:office" xmlns:oel="http://schemas.microsoft.com/office/2019/extlst" xmlns:r="http://schemas.openxmlformats.org/officeDocument/2006/relationships" xmlns:m="http://schemas.openxmlformats.org/officeDocument/2006/math" xmlns:v="urn:schemas-microsoft-com:vml" xmlns:wp14="http://schemas.microsoft.com/office/word/2010/wordprocessingDrawing" xmlns:wp="http://schemas.openxmlformats.org/drawingml/2006/wordprocessingDrawing" xmlns:w10="urn:schemas-microsoft-com:office:word" xmlns:w="http://schemas.openxmlformats.org/wordprocessingml/2006/main" xmlns:w14="http://schemas.microsoft.com/office/word/2010/wordml" xmlns:w15="http://schemas.microsoft.com/office/word/2012/wordml" xmlns:w16cex="http://schemas.microsoft.com/office/word/2018/wordml/cex" xmlns:w16cid="http://schemas.microsoft.com/office/word/2016/wordml/cid" xmlns:w16="http://schemas.microsoft.com/office/word/2018/wordml" xmlns:w16du="http://schemas.microsoft.com/office/word/2023/wordml/word16du" xmlns:w16sdtdh="http://schemas.microsoft.com/office/word/2020/wordml/sdtdatahash" xmlns:w16sdtfl="http://schemas.microsoft.com/office/word/2024/wordml/sdtformatlock" xmlns:w16se="http://schemas.microsoft.com/office/word/2015/wordml/symex" xmlns:wpg="http://schemas.microsoft.com/office/word/2010/wordprocessingGroup" xmlns:wpi="http://schemas.microsoft.com/office/word/2010/wordprocessingInk" xmlns:wne="http://schemas.microsoft.com/office/word/2006/wordml" xmlns:wps="http://schemas.microsoft.com/office/word/2010/wordprocessingShape" mc:Ignorable="w14 w15 w16se w16cid w16 w16cex w16sdtdh w16sdtfl w16du wp14">
+<w:hdr xmlns:wpc="http://schemas.microsoft.com/office/word/2010/wordprocessingCanvas" xmlns:cx="http://schemas.microsoft.com/office/drawing/2014/chartex" xmlns:cx1="http://schemas.microsoft.com/office/drawing/2015/9/8/chartex" xmlns:cx2="http://schemas.microsoft.com/office/drawing/2015/10/21/chartex" xmlns:cx3="http://schemas.microsoft.com/office/drawing/2016/5/9/chartex" xmlns:cx4="http://schemas.microsoft.com/office/drawing/2016/5/10/chartex" xmlns:cx5="http://schemas.microsoft.com/office/drawing/2016/5/11/chartex" xmlns:cx6="http://schemas.microsoft.com/office/drawing/2016/5/12/chartex" xmlns:cx7="http://schemas.microsoft.com/office/drawing/2016/5/13/chartex" xmlns:cx8="http://schemas.microsoft.com/office/drawing/2016/5/14/chartex" xmlns:mc="http://schemas.openxmlformats.org/markup-compatibility/2006" xmlns:aink="http://schemas.microsoft.com/office/drawing/2016/ink" xmlns:am3d="http://schemas.microsoft.com/office/drawing/2017/model3d" xmlns:o="urn:schemas-microsoft-com:office:office" xmlns:oel="http://schemas.microsoft.com/office/2019/extlst" xmlns:r="http://schemas.openxmlformats.org/officeDocument/2006/relationships" xmlns:m="http://schemas.openxmlformats.org/officeDocument/2006/math" xmlns:v="urn:schemas-microsoft-com:vml" xmlns:wp14="http://schemas.microsoft.com/office/word/2010/wordprocessingDrawing" xmlns:wp="http://schemas.openxmlformats.org/drawingml/2006/wordprocessingDrawing" xmlns:w10="urn:schemas-microsoft-com:office:word" xmlns:w="http://schemas.openxmlformats.org/wordprocessingml/2006/main" xmlns:w14="http://schemas.microsoft.com/office/word/2010/wordml" xmlns:w15="http://schemas.microsoft.com/office/word/2012/wordml" xmlns:w16cex="http://schemas.microsoft.com/office/word/2018/wordml/cex" xmlns:w16cid="http://schemas.microsoft.com/office/word/2016/wordml/cid" xmlns:w16="http://schemas.microsoft.com/office/word/2018/wordml" xmlns:w16sdtdh="http://schemas.microsoft.com/office/word/2020/wordml/sdtdatahash" xmlns:w16se="http://schemas.microsoft.com/office/word/2015/wordml/symex" xmlns:wpg="http://schemas.microsoft.com/office/word/2010/wordprocessingGroup" xmlns:wpi="http://schemas.microsoft.com/office/word/2010/wordprocessingInk" xmlns:wne="http://schemas.microsoft.com/office/word/2006/wordml" xmlns:wps="http://schemas.microsoft.com/office/word/2010/wordprocessingShape" mc:Ignorable="w14 w15 w16se w16cid w16 w16cex w16sdtdh wp14">
   <w:p>
     <w:pPr>
       <w:pStyle w:val="Header"/>
@@ -6187,7 +6204,7 @@
 </file>
 
 <file path=word/header3.xml><?xml version="1.0" encoding="utf-8"?>
-<w:hdr xmlns:wpc="http://schemas.microsoft.com/office/word/2010/wordprocessingCanvas" xmlns:cx="http://schemas.microsoft.com/office/drawing/2014/chartex" xmlns:cx1="http://schemas.microsoft.com/office/drawing/2015/9/8/chartex" xmlns:cx2="http://schemas.microsoft.com/office/drawing/2015/10/21/chartex" xmlns:cx3="http://schemas.microsoft.com/office/drawing/2016/5/9/chartex" xmlns:cx4="http://schemas.microsoft.com/office/drawing/2016/5/10/chartex" xmlns:cx5="http://schemas.microsoft.com/office/drawing/2016/5/11/chartex" xmlns:cx6="http://schemas.microsoft.com/office/drawing/2016/5/12/chartex" xmlns:cx7="http://schemas.microsoft.com/office/drawing/2016/5/13/chartex" xmlns:cx8="http://schemas.microsoft.com/office/drawing/2016/5/14/chartex" xmlns:mc="http://schemas.openxmlformats.org/markup-compatibility/2006" xmlns:aink="http://schemas.microsoft.com/office/drawing/2016/ink" xmlns:am3d="http://schemas.microsoft.com/office/drawing/2017/model3d" xmlns:o="urn:schemas-microsoft-com:office:office" xmlns:oel="http://schemas.microsoft.com/office/2019/extlst" xmlns:r="http://schemas.openxmlformats.org/officeDocument/2006/relationships" xmlns:m="http://schemas.openxmlformats.org/officeDocument/2006/math" xmlns:v="urn:schemas-microsoft-com:vml" xmlns:wp14="http://schemas.microsoft.com/office/word/2010/wordprocessingDrawing" xmlns:wp="http://schemas.openxmlformats.org/drawingml/2006/wordprocessingDrawing" xmlns:w10="urn:schemas-microsoft-com:office:word" xmlns:w="http://schemas.openxmlformats.org/wordprocessingml/2006/main" xmlns:w14="http://schemas.microsoft.com/office/word/2010/wordml" xmlns:w15="http://schemas.microsoft.com/office/word/2012/wordml" xmlns:w16cex="http://schemas.microsoft.com/office/word/2018/wordml/cex" xmlns:w16cid="http://schemas.microsoft.com/office/word/2016/wordml/cid" xmlns:w16="http://schemas.microsoft.com/office/word/2018/wordml" xmlns:w16du="http://schemas.microsoft.com/office/word/2023/wordml/word16du" xmlns:w16sdtdh="http://schemas.microsoft.com/office/word/2020/wordml/sdtdatahash" xmlns:w16sdtfl="http://schemas.microsoft.com/office/word/2024/wordml/sdtformatlock" xmlns:w16se="http://schemas.microsoft.com/office/word/2015/wordml/symex" xmlns:wpg="http://schemas.microsoft.com/office/word/2010/wordprocessingGroup" xmlns:wpi="http://schemas.microsoft.com/office/word/2010/wordprocessingInk" xmlns:wne="http://schemas.microsoft.com/office/word/2006/wordml" xmlns:wps="http://schemas.microsoft.com/office/word/2010/wordprocessingShape" mc:Ignorable="w14 w15 w16se w16cid w16 w16cex w16sdtdh w16sdtfl w16du wp14">
+<w:hdr xmlns:wpc="http://schemas.microsoft.com/office/word/2010/wordprocessingCanvas" xmlns:cx="http://schemas.microsoft.com/office/drawing/2014/chartex" xmlns:cx1="http://schemas.microsoft.com/office/drawing/2015/9/8/chartex" xmlns:cx2="http://schemas.microsoft.com/office/drawing/2015/10/21/chartex" xmlns:cx3="http://schemas.microsoft.com/office/drawing/2016/5/9/chartex" xmlns:cx4="http://schemas.microsoft.com/office/drawing/2016/5/10/chartex" xmlns:cx5="http://schemas.microsoft.com/office/drawing/2016/5/11/chartex" xmlns:cx6="http://schemas.microsoft.com/office/drawing/2016/5/12/chartex" xmlns:cx7="http://schemas.microsoft.com/office/drawing/2016/5/13/chartex" xmlns:cx8="http://schemas.microsoft.com/office/drawing/2016/5/14/chartex" xmlns:mc="http://schemas.openxmlformats.org/markup-compatibility/2006" xmlns:aink="http://schemas.microsoft.com/office/drawing/2016/ink" xmlns:am3d="http://schemas.microsoft.com/office/drawing/2017/model3d" xmlns:o="urn:schemas-microsoft-com:office:office" xmlns:oel="http://schemas.microsoft.com/office/2019/extlst" xmlns:r="http://schemas.openxmlformats.org/officeDocument/2006/relationships" xmlns:m="http://schemas.openxmlformats.org/officeDocument/2006/math" xmlns:v="urn:schemas-microsoft-com:vml" xmlns:wp14="http://schemas.microsoft.com/office/word/2010/wordprocessingDrawing" xmlns:wp="http://schemas.openxmlformats.org/drawingml/2006/wordprocessingDrawing" xmlns:w10="urn:schemas-microsoft-com:office:word" xmlns:w="http://schemas.openxmlformats.org/wordprocessingml/2006/main" xmlns:w14="http://schemas.microsoft.com/office/word/2010/wordml" xmlns:w15="http://schemas.microsoft.com/office/word/2012/wordml" xmlns:w16cex="http://schemas.microsoft.com/office/word/2018/wordml/cex" xmlns:w16cid="http://schemas.microsoft.com/office/word/2016/wordml/cid" xmlns:w16="http://schemas.microsoft.com/office/word/2018/wordml" xmlns:w16sdtdh="http://schemas.microsoft.com/office/word/2020/wordml/sdtdatahash" xmlns:w16se="http://schemas.microsoft.com/office/word/2015/wordml/symex" xmlns:wpg="http://schemas.microsoft.com/office/word/2010/wordprocessingGroup" xmlns:wpi="http://schemas.microsoft.com/office/word/2010/wordprocessingInk" xmlns:wne="http://schemas.microsoft.com/office/word/2006/wordml" xmlns:wps="http://schemas.microsoft.com/office/word/2010/wordprocessingShape" mc:Ignorable="w14 w15 w16se w16cid w16 w16cex w16sdtdh wp14">
   <w:p>
     <w:pPr>
       <w:pStyle w:val="Header"/>
@@ -6313,7 +6330,7 @@
 </file>
 
 <file path=word/numbering.xml><?xml version="1.0" encoding="utf-8"?>
-<w:numbering xmlns:wpc="http://schemas.microsoft.com/office/word/2010/wordprocessingCanvas" xmlns:cx="http://schemas.microsoft.com/office/drawing/2014/chartex" xmlns:cx1="http://schemas.microsoft.com/office/drawing/2015/9/8/chartex" xmlns:cx2="http://schemas.microsoft.com/office/drawing/2015/10/21/chartex" xmlns:cx3="http://schemas.microsoft.com/office/drawing/2016/5/9/chartex" xmlns:cx4="http://schemas.microsoft.com/office/drawing/2016/5/10/chartex" xmlns:cx5="http://schemas.microsoft.com/office/drawing/2016/5/11/chartex" xmlns:cx6="http://schemas.microsoft.com/office/drawing/2016/5/12/chartex" xmlns:cx7="http://schemas.microsoft.com/office/drawing/2016/5/13/chartex" xmlns:cx8="http://schemas.microsoft.com/office/drawing/2016/5/14/chartex" xmlns:mc="http://schemas.openxmlformats.org/markup-compatibility/2006" xmlns:aink="http://schemas.microsoft.com/office/drawing/2016/ink" xmlns:am3d="http://schemas.microsoft.com/office/drawing/2017/model3d" xmlns:o="urn:schemas-microsoft-com:office:office" xmlns:oel="http://schemas.microsoft.com/office/2019/extlst" xmlns:r="http://schemas.openxmlformats.org/officeDocument/2006/relationships" xmlns:m="http://schemas.openxmlformats.org/officeDocument/2006/math" xmlns:v="urn:schemas-microsoft-com:vml" xmlns:wp14="http://schemas.microsoft.com/office/word/2010/wordprocessingDrawing" xmlns:wp="http://schemas.openxmlformats.org/drawingml/2006/wordprocessingDrawing" xmlns:w10="urn:schemas-microsoft-com:office:word" xmlns:w="http://schemas.openxmlformats.org/wordprocessingml/2006/main" xmlns:w14="http://schemas.microsoft.com/office/word/2010/wordml" xmlns:w15="http://schemas.microsoft.com/office/word/2012/wordml" xmlns:w16cex="http://schemas.microsoft.com/office/word/2018/wordml/cex" xmlns:w16cid="http://schemas.microsoft.com/office/word/2016/wordml/cid" xmlns:w16="http://schemas.microsoft.com/office/word/2018/wordml" xmlns:w16du="http://schemas.microsoft.com/office/word/2023/wordml/word16du" xmlns:w16sdtdh="http://schemas.microsoft.com/office/word/2020/wordml/sdtdatahash" xmlns:w16sdtfl="http://schemas.microsoft.com/office/word/2024/wordml/sdtformatlock" xmlns:w16se="http://schemas.microsoft.com/office/word/2015/wordml/symex" xmlns:wpg="http://schemas.microsoft.com/office/word/2010/wordprocessingGroup" xmlns:wpi="http://schemas.microsoft.com/office/word/2010/wordprocessingInk" xmlns:wne="http://schemas.microsoft.com/office/word/2006/wordml" xmlns:wps="http://schemas.microsoft.com/office/word/2010/wordprocessingShape" mc:Ignorable="w14 w15 w16se w16cid w16 w16cex w16sdtdh w16sdtfl w16du wp14">
+<w:numbering xmlns:wpc="http://schemas.microsoft.com/office/word/2010/wordprocessingCanvas" xmlns:cx="http://schemas.microsoft.com/office/drawing/2014/chartex" xmlns:cx1="http://schemas.microsoft.com/office/drawing/2015/9/8/chartex" xmlns:cx2="http://schemas.microsoft.com/office/drawing/2015/10/21/chartex" xmlns:cx3="http://schemas.microsoft.com/office/drawing/2016/5/9/chartex" xmlns:cx4="http://schemas.microsoft.com/office/drawing/2016/5/10/chartex" xmlns:cx5="http://schemas.microsoft.com/office/drawing/2016/5/11/chartex" xmlns:cx6="http://schemas.microsoft.com/office/drawing/2016/5/12/chartex" xmlns:cx7="http://schemas.microsoft.com/office/drawing/2016/5/13/chartex" xmlns:cx8="http://schemas.microsoft.com/office/drawing/2016/5/14/chartex" xmlns:mc="http://schemas.openxmlformats.org/markup-compatibility/2006" xmlns:aink="http://schemas.microsoft.com/office/drawing/2016/ink" xmlns:am3d="http://schemas.microsoft.com/office/drawing/2017/model3d" xmlns:o="urn:schemas-microsoft-com:office:office" xmlns:oel="http://schemas.microsoft.com/office/2019/extlst" xmlns:r="http://schemas.openxmlformats.org/officeDocument/2006/relationships" xmlns:m="http://schemas.openxmlformats.org/officeDocument/2006/math" xmlns:v="urn:schemas-microsoft-com:vml" xmlns:wp14="http://schemas.microsoft.com/office/word/2010/wordprocessingDrawing" xmlns:wp="http://schemas.openxmlformats.org/drawingml/2006/wordprocessingDrawing" xmlns:w10="urn:schemas-microsoft-com:office:word" xmlns:w="http://schemas.openxmlformats.org/wordprocessingml/2006/main" xmlns:w14="http://schemas.microsoft.com/office/word/2010/wordml" xmlns:w15="http://schemas.microsoft.com/office/word/2012/wordml" xmlns:w16cex="http://schemas.microsoft.com/office/word/2018/wordml/cex" xmlns:w16cid="http://schemas.microsoft.com/office/word/2016/wordml/cid" xmlns:w16="http://schemas.microsoft.com/office/word/2018/wordml" xmlns:w16sdtdh="http://schemas.microsoft.com/office/word/2020/wordml/sdtdatahash" xmlns:w16se="http://schemas.microsoft.com/office/word/2015/wordml/symex" xmlns:wpg="http://schemas.microsoft.com/office/word/2010/wordprocessingGroup" xmlns:wpi="http://schemas.microsoft.com/office/word/2010/wordprocessingInk" xmlns:wne="http://schemas.microsoft.com/office/word/2006/wordml" xmlns:wps="http://schemas.microsoft.com/office/word/2010/wordprocessingShape" mc:Ignorable="w14 w15 w16se w16cid w16 w16cex w16sdtdh wp14">
   <w:abstractNum w:abstractNumId="0" w15:restartNumberingAfterBreak="0">
     <w:nsid w:val="00000004"/>
     <w:multiLevelType w:val="multilevel"/>
@@ -11730,7 +11747,7 @@
 </file>
 
 <file path=word/styles.xml><?xml version="1.0" encoding="utf-8"?>
-<w:styles xmlns:mc="http://schemas.openxmlformats.org/markup-compatibility/2006" xmlns:r="http://schemas.openxmlformats.org/officeDocument/2006/relationships" xmlns:w="http://schemas.openxmlformats.org/wordprocessingml/2006/main" xmlns:w14="http://schemas.microsoft.com/office/word/2010/wordml" xmlns:w15="http://schemas.microsoft.com/office/word/2012/wordml" xmlns:w16cex="http://schemas.microsoft.com/office/word/2018/wordml/cex" xmlns:w16cid="http://schemas.microsoft.com/office/word/2016/wordml/cid" xmlns:w16="http://schemas.microsoft.com/office/word/2018/wordml" xmlns:w16du="http://schemas.microsoft.com/office/word/2023/wordml/word16du" xmlns:w16sdtdh="http://schemas.microsoft.com/office/word/2020/wordml/sdtdatahash" xmlns:w16sdtfl="http://schemas.microsoft.com/office/word/2024/wordml/sdtformatlock" xmlns:w16se="http://schemas.microsoft.com/office/word/2015/wordml/symex" mc:Ignorable="w14 w15 w16se w16cid w16 w16cex w16sdtdh w16sdtfl w16du">
+<w:styles xmlns:mc="http://schemas.openxmlformats.org/markup-compatibility/2006" xmlns:r="http://schemas.openxmlformats.org/officeDocument/2006/relationships" xmlns:w="http://schemas.openxmlformats.org/wordprocessingml/2006/main" xmlns:w14="http://schemas.microsoft.com/office/word/2010/wordml" xmlns:w15="http://schemas.microsoft.com/office/word/2012/wordml" xmlns:w16cex="http://schemas.microsoft.com/office/word/2018/wordml/cex" xmlns:w16cid="http://schemas.microsoft.com/office/word/2016/wordml/cid" xmlns:w16="http://schemas.microsoft.com/office/word/2018/wordml" xmlns:w16sdtdh="http://schemas.microsoft.com/office/word/2020/wordml/sdtdatahash" xmlns:w16se="http://schemas.microsoft.com/office/word/2015/wordml/symex" mc:Ignorable="w14 w15 w16se w16cid w16 w16cex w16sdtdh">
   <w:docDefaults>
     <w:rPrDefault>
       <w:rPr>

</xml_diff>

<commit_message>
doc: add session 2 work
</commit_message>
<xml_diff>
--- a/ICTICT451 Class Activity Book .docx
+++ b/ICTICT451 Class Activity Book .docx
@@ -59,7 +59,7 @@
                     </a:ln>
                     <a:extLst>
                       <a:ext uri="{53640926-AAD7-44d8-BBD7-CCE9431645EC}">
-                        <a14:shadowObscured xmlns:a14="http://schemas.microsoft.com/office/drawing/2010/main" xmlns:w="http://schemas.openxmlformats.org/wordprocessingml/2006/main" xmlns:w10="urn:schemas-microsoft-com:office:word" xmlns:v="urn:schemas-microsoft-com:vml" xmlns:o="urn:schemas-microsoft-com:office:office" xmlns:mv="urn:schemas-microsoft-com:mac:vml" xmlns:mo="http://schemas.microsoft.com/office/mac/office/2008/main" xmlns="" xmlns:w16sdtfl="http://schemas.microsoft.com/office/word/2024/wordml/sdtformatlock" xmlns:w16du="http://schemas.microsoft.com/office/word/2023/wordml/word16du"/>
+                        <a14:shadowObscured xmlns:w16du="http://schemas.microsoft.com/office/word/2023/wordml/word16du" xmlns:w16sdtfl="http://schemas.microsoft.com/office/word/2024/wordml/sdtformatlock" xmlns="" xmlns:mo="http://schemas.microsoft.com/office/mac/office/2008/main" xmlns:mv="urn:schemas-microsoft-com:mac:vml" xmlns:o="urn:schemas-microsoft-com:office:office" xmlns:v="urn:schemas-microsoft-com:vml" xmlns:w10="urn:schemas-microsoft-com:office:word" xmlns:w="http://schemas.openxmlformats.org/wordprocessingml/2006/main" xmlns:a14="http://schemas.microsoft.com/office/drawing/2010/main"/>
                       </a:ext>
                     </a:extLst>
                   </pic:spPr>
@@ -935,7 +935,31 @@
                 <w:color w:val="0070C0"/>
                 <w:szCs w:val="22"/>
               </w:rPr>
-              <w:t xml:space="preserve">Copyright is a type of IP. It protects original work and gives the creators excusive rights to their works. This applies to works of software code, website content, pictures, art and more. In Australia copyright is automatically given to protect creative works. </w:t>
+              <w:t xml:space="preserve">Copyright is a type of IP. It protects original work and gives the creators </w:t>
+            </w:r>
+            <w:proofErr w:type="spellStart"/>
+            <w:r>
+              <w:rPr>
+                <w:rFonts w:cstheme="minorHAnsi"/>
+                <w:b/>
+                <w:bCs/>
+                <w:i/>
+                <w:color w:val="0070C0"/>
+                <w:szCs w:val="22"/>
+              </w:rPr>
+              <w:t>excusive</w:t>
+            </w:r>
+            <w:proofErr w:type="spellEnd"/>
+            <w:r>
+              <w:rPr>
+                <w:rFonts w:cstheme="minorHAnsi"/>
+                <w:b/>
+                <w:bCs/>
+                <w:i/>
+                <w:color w:val="0070C0"/>
+                <w:szCs w:val="22"/>
+              </w:rPr>
+              <w:t xml:space="preserve"> rights to their works. This applies to works of software code, website content, pictures, art and more. In Australia copyright is automatically given to protect creative works. </w:t>
             </w:r>
             <w:r>
               <w:rPr>
@@ -1369,6 +1393,17 @@
                 <w:szCs w:val="22"/>
               </w:rPr>
             </w:pPr>
+            <w:r>
+              <w:rPr>
+                <w:rFonts w:cstheme="minorHAnsi"/>
+                <w:b/>
+                <w:bCs/>
+                <w:i/>
+                <w:color w:val="0070C0"/>
+                <w:szCs w:val="22"/>
+              </w:rPr>
+              <w:t xml:space="preserve">Three places you can locate the document is: Website or Intranet, the organisations website should contain the policies and procedures, published for staff access. Organisational Policy  Manual, this document should contain all official policies and procedures that the company follows. Manager or Supervisors, if you can’t find the document anywhere, the manager or supervisor should explain where to find it or give you a copy. </w:t>
+            </w:r>
           </w:p>
           <w:p>
             <w:pPr>
@@ -8094,6 +8129,119 @@
     </w:lvl>
   </w:abstractNum>
   <w:abstractNum w:abstractNumId="14" w15:restartNumberingAfterBreak="0">
+    <w:nsid w:val="1EC510B8"/>
+    <w:multiLevelType w:val="hybridMultilevel"/>
+    <w:tmpl w:val="C07E2A9E"/>
+    <w:lvl w:ilvl="0" w:tplc="2BACDF00">
+      <w:start w:val="1"/>
+      <w:numFmt w:val="bullet"/>
+      <w:lvlText w:val="-"/>
+      <w:lvlJc w:val="left"/>
+      <w:pPr>
+        <w:ind w:left="720" w:hanging="360"/>
+      </w:pPr>
+      <w:rPr>
+        <w:rFonts w:ascii="Calibri" w:eastAsiaTheme="minorHAnsi" w:hAnsi="Calibri" w:cs="Calibri" w:hint="default"/>
+      </w:rPr>
+    </w:lvl>
+    <w:lvl w:ilvl="1" w:tplc="0C090003" w:tentative="1">
+      <w:start w:val="1"/>
+      <w:numFmt w:val="bullet"/>
+      <w:lvlText w:val="o"/>
+      <w:lvlJc w:val="left"/>
+      <w:pPr>
+        <w:ind w:left="1440" w:hanging="360"/>
+      </w:pPr>
+      <w:rPr>
+        <w:rFonts w:ascii="Courier New" w:hAnsi="Courier New" w:cs="Courier New" w:hint="default"/>
+      </w:rPr>
+    </w:lvl>
+    <w:lvl w:ilvl="2" w:tplc="0C090005" w:tentative="1">
+      <w:start w:val="1"/>
+      <w:numFmt w:val="bullet"/>
+      <w:lvlText w:val=""/>
+      <w:lvlJc w:val="left"/>
+      <w:pPr>
+        <w:ind w:left="2160" w:hanging="360"/>
+      </w:pPr>
+      <w:rPr>
+        <w:rFonts w:ascii="Wingdings" w:hAnsi="Wingdings" w:hint="default"/>
+      </w:rPr>
+    </w:lvl>
+    <w:lvl w:ilvl="3" w:tplc="0C090001" w:tentative="1">
+      <w:start w:val="1"/>
+      <w:numFmt w:val="bullet"/>
+      <w:lvlText w:val=""/>
+      <w:lvlJc w:val="left"/>
+      <w:pPr>
+        <w:ind w:left="2880" w:hanging="360"/>
+      </w:pPr>
+      <w:rPr>
+        <w:rFonts w:ascii="Symbol" w:hAnsi="Symbol" w:hint="default"/>
+      </w:rPr>
+    </w:lvl>
+    <w:lvl w:ilvl="4" w:tplc="0C090003" w:tentative="1">
+      <w:start w:val="1"/>
+      <w:numFmt w:val="bullet"/>
+      <w:lvlText w:val="o"/>
+      <w:lvlJc w:val="left"/>
+      <w:pPr>
+        <w:ind w:left="3600" w:hanging="360"/>
+      </w:pPr>
+      <w:rPr>
+        <w:rFonts w:ascii="Courier New" w:hAnsi="Courier New" w:cs="Courier New" w:hint="default"/>
+      </w:rPr>
+    </w:lvl>
+    <w:lvl w:ilvl="5" w:tplc="0C090005" w:tentative="1">
+      <w:start w:val="1"/>
+      <w:numFmt w:val="bullet"/>
+      <w:lvlText w:val=""/>
+      <w:lvlJc w:val="left"/>
+      <w:pPr>
+        <w:ind w:left="4320" w:hanging="360"/>
+      </w:pPr>
+      <w:rPr>
+        <w:rFonts w:ascii="Wingdings" w:hAnsi="Wingdings" w:hint="default"/>
+      </w:rPr>
+    </w:lvl>
+    <w:lvl w:ilvl="6" w:tplc="0C090001" w:tentative="1">
+      <w:start w:val="1"/>
+      <w:numFmt w:val="bullet"/>
+      <w:lvlText w:val=""/>
+      <w:lvlJc w:val="left"/>
+      <w:pPr>
+        <w:ind w:left="5040" w:hanging="360"/>
+      </w:pPr>
+      <w:rPr>
+        <w:rFonts w:ascii="Symbol" w:hAnsi="Symbol" w:hint="default"/>
+      </w:rPr>
+    </w:lvl>
+    <w:lvl w:ilvl="7" w:tplc="0C090003" w:tentative="1">
+      <w:start w:val="1"/>
+      <w:numFmt w:val="bullet"/>
+      <w:lvlText w:val="o"/>
+      <w:lvlJc w:val="left"/>
+      <w:pPr>
+        <w:ind w:left="5760" w:hanging="360"/>
+      </w:pPr>
+      <w:rPr>
+        <w:rFonts w:ascii="Courier New" w:hAnsi="Courier New" w:cs="Courier New" w:hint="default"/>
+      </w:rPr>
+    </w:lvl>
+    <w:lvl w:ilvl="8" w:tplc="0C090005" w:tentative="1">
+      <w:start w:val="1"/>
+      <w:numFmt w:val="bullet"/>
+      <w:lvlText w:val=""/>
+      <w:lvlJc w:val="left"/>
+      <w:pPr>
+        <w:ind w:left="6480" w:hanging="360"/>
+      </w:pPr>
+      <w:rPr>
+        <w:rFonts w:ascii="Wingdings" w:hAnsi="Wingdings" w:hint="default"/>
+      </w:rPr>
+    </w:lvl>
+  </w:abstractNum>
+  <w:abstractNum w:abstractNumId="15" w15:restartNumberingAfterBreak="0">
     <w:nsid w:val="20453B42"/>
     <w:multiLevelType w:val="hybridMultilevel"/>
     <w:tmpl w:val="037CE574"/>
@@ -8206,7 +8354,7 @@
       </w:rPr>
     </w:lvl>
   </w:abstractNum>
-  <w:abstractNum w:abstractNumId="15" w15:restartNumberingAfterBreak="0">
+  <w:abstractNum w:abstractNumId="16" w15:restartNumberingAfterBreak="0">
     <w:nsid w:val="21CD62FC"/>
     <w:multiLevelType w:val="multilevel"/>
     <w:tmpl w:val="7116FCF0"/>
@@ -8355,7 +8503,7 @@
       </w:rPr>
     </w:lvl>
   </w:abstractNum>
-  <w:abstractNum w:abstractNumId="16" w15:restartNumberingAfterBreak="0">
+  <w:abstractNum w:abstractNumId="17" w15:restartNumberingAfterBreak="0">
     <w:nsid w:val="226241A4"/>
     <w:multiLevelType w:val="hybridMultilevel"/>
     <w:tmpl w:val="02BC2A76"/>
@@ -8445,7 +8593,7 @@
       </w:pPr>
     </w:lvl>
   </w:abstractNum>
-  <w:abstractNum w:abstractNumId="17" w15:restartNumberingAfterBreak="0">
+  <w:abstractNum w:abstractNumId="18" w15:restartNumberingAfterBreak="0">
     <w:nsid w:val="2283294B"/>
     <w:multiLevelType w:val="multilevel"/>
     <w:tmpl w:val="B21AFE0A"/>
@@ -8594,7 +8742,7 @@
       </w:rPr>
     </w:lvl>
   </w:abstractNum>
-  <w:abstractNum w:abstractNumId="18" w15:restartNumberingAfterBreak="0">
+  <w:abstractNum w:abstractNumId="19" w15:restartNumberingAfterBreak="0">
     <w:nsid w:val="23576CFD"/>
     <w:multiLevelType w:val="hybridMultilevel"/>
     <w:tmpl w:val="09C8958A"/>
@@ -8707,7 +8855,7 @@
       </w:rPr>
     </w:lvl>
   </w:abstractNum>
-  <w:abstractNum w:abstractNumId="19" w15:restartNumberingAfterBreak="0">
+  <w:abstractNum w:abstractNumId="20" w15:restartNumberingAfterBreak="0">
     <w:nsid w:val="25707DA0"/>
     <w:multiLevelType w:val="multilevel"/>
     <w:tmpl w:val="88CA106A"/>
@@ -8856,7 +9004,7 @@
       </w:rPr>
     </w:lvl>
   </w:abstractNum>
-  <w:abstractNum w:abstractNumId="20" w15:restartNumberingAfterBreak="0">
+  <w:abstractNum w:abstractNumId="21" w15:restartNumberingAfterBreak="0">
     <w:nsid w:val="285D3DDD"/>
     <w:multiLevelType w:val="hybridMultilevel"/>
     <w:tmpl w:val="EFE8579C"/>
@@ -8969,7 +9117,7 @@
       </w:rPr>
     </w:lvl>
   </w:abstractNum>
-  <w:abstractNum w:abstractNumId="21" w15:restartNumberingAfterBreak="0">
+  <w:abstractNum w:abstractNumId="22" w15:restartNumberingAfterBreak="0">
     <w:nsid w:val="2A2801EF"/>
     <w:multiLevelType w:val="multilevel"/>
     <w:tmpl w:val="BC94F8EC"/>
@@ -9118,7 +9266,7 @@
       </w:rPr>
     </w:lvl>
   </w:abstractNum>
-  <w:abstractNum w:abstractNumId="22" w15:restartNumberingAfterBreak="0">
+  <w:abstractNum w:abstractNumId="23" w15:restartNumberingAfterBreak="0">
     <w:nsid w:val="2B3A11B3"/>
     <w:multiLevelType w:val="hybridMultilevel"/>
     <w:tmpl w:val="17D4715C"/>
@@ -9231,7 +9379,7 @@
       </w:rPr>
     </w:lvl>
   </w:abstractNum>
-  <w:abstractNum w:abstractNumId="23" w15:restartNumberingAfterBreak="0">
+  <w:abstractNum w:abstractNumId="24" w15:restartNumberingAfterBreak="0">
     <w:nsid w:val="2F26706C"/>
     <w:multiLevelType w:val="multilevel"/>
     <w:tmpl w:val="6A8AD0B4"/>
@@ -9380,7 +9528,7 @@
       </w:rPr>
     </w:lvl>
   </w:abstractNum>
-  <w:abstractNum w:abstractNumId="24" w15:restartNumberingAfterBreak="0">
+  <w:abstractNum w:abstractNumId="25" w15:restartNumberingAfterBreak="0">
     <w:nsid w:val="31746171"/>
     <w:multiLevelType w:val="hybridMultilevel"/>
     <w:tmpl w:val="DF26494A"/>
@@ -9493,7 +9641,7 @@
       </w:rPr>
     </w:lvl>
   </w:abstractNum>
-  <w:abstractNum w:abstractNumId="25" w15:restartNumberingAfterBreak="0">
+  <w:abstractNum w:abstractNumId="26" w15:restartNumberingAfterBreak="0">
     <w:nsid w:val="350531C1"/>
     <w:multiLevelType w:val="hybridMultilevel"/>
     <w:tmpl w:val="FAFA0550"/>
@@ -9579,7 +9727,7 @@
       </w:pPr>
     </w:lvl>
   </w:abstractNum>
-  <w:abstractNum w:abstractNumId="26" w15:restartNumberingAfterBreak="0">
+  <w:abstractNum w:abstractNumId="27" w15:restartNumberingAfterBreak="0">
     <w:nsid w:val="37491F8C"/>
     <w:multiLevelType w:val="hybridMultilevel"/>
     <w:tmpl w:val="DFB6F762"/>
@@ -9665,7 +9813,7 @@
       </w:pPr>
     </w:lvl>
   </w:abstractNum>
-  <w:abstractNum w:abstractNumId="27" w15:restartNumberingAfterBreak="0">
+  <w:abstractNum w:abstractNumId="28" w15:restartNumberingAfterBreak="0">
     <w:nsid w:val="40065DCA"/>
     <w:multiLevelType w:val="hybridMultilevel"/>
     <w:tmpl w:val="D7927554"/>
@@ -9778,7 +9926,7 @@
       </w:rPr>
     </w:lvl>
   </w:abstractNum>
-  <w:abstractNum w:abstractNumId="28" w15:restartNumberingAfterBreak="0">
+  <w:abstractNum w:abstractNumId="29" w15:restartNumberingAfterBreak="0">
     <w:nsid w:val="4C510602"/>
     <w:multiLevelType w:val="singleLevel"/>
     <w:tmpl w:val="F1444738"/>
@@ -9799,7 +9947,7 @@
       </w:rPr>
     </w:lvl>
   </w:abstractNum>
-  <w:abstractNum w:abstractNumId="29" w15:restartNumberingAfterBreak="0">
+  <w:abstractNum w:abstractNumId="30" w15:restartNumberingAfterBreak="0">
     <w:nsid w:val="51F60631"/>
     <w:multiLevelType w:val="hybridMultilevel"/>
     <w:tmpl w:val="7C9E375E"/>
@@ -9912,7 +10060,7 @@
       </w:rPr>
     </w:lvl>
   </w:abstractNum>
-  <w:abstractNum w:abstractNumId="30" w15:restartNumberingAfterBreak="0">
+  <w:abstractNum w:abstractNumId="31" w15:restartNumberingAfterBreak="0">
     <w:nsid w:val="521F41DD"/>
     <w:multiLevelType w:val="multilevel"/>
     <w:tmpl w:val="DD70CEE8"/>
@@ -10061,7 +10209,7 @@
       </w:rPr>
     </w:lvl>
   </w:abstractNum>
-  <w:abstractNum w:abstractNumId="31" w15:restartNumberingAfterBreak="0">
+  <w:abstractNum w:abstractNumId="32" w15:restartNumberingAfterBreak="0">
     <w:nsid w:val="55DC23E2"/>
     <w:multiLevelType w:val="multilevel"/>
     <w:tmpl w:val="8D8E1788"/>
@@ -10210,7 +10358,7 @@
       </w:rPr>
     </w:lvl>
   </w:abstractNum>
-  <w:abstractNum w:abstractNumId="32" w15:restartNumberingAfterBreak="0">
+  <w:abstractNum w:abstractNumId="33" w15:restartNumberingAfterBreak="0">
     <w:nsid w:val="5BB621CE"/>
     <w:multiLevelType w:val="hybridMultilevel"/>
     <w:tmpl w:val="9AC27D72"/>
@@ -10351,7 +10499,7 @@
       </w:rPr>
     </w:lvl>
   </w:abstractNum>
-  <w:abstractNum w:abstractNumId="33" w15:restartNumberingAfterBreak="0">
+  <w:abstractNum w:abstractNumId="34" w15:restartNumberingAfterBreak="0">
     <w:nsid w:val="5C130056"/>
     <w:multiLevelType w:val="hybridMultilevel"/>
     <w:tmpl w:val="33AA63EE"/>
@@ -10464,7 +10612,96 @@
       </w:rPr>
     </w:lvl>
   </w:abstractNum>
-  <w:abstractNum w:abstractNumId="34" w15:restartNumberingAfterBreak="0">
+  <w:abstractNum w:abstractNumId="35" w15:restartNumberingAfterBreak="0">
+    <w:nsid w:val="6842039A"/>
+    <w:multiLevelType w:val="hybridMultilevel"/>
+    <w:tmpl w:val="9AE26E36"/>
+    <w:lvl w:ilvl="0" w:tplc="32C4E638">
+      <w:start w:val="1"/>
+      <w:numFmt w:val="decimal"/>
+      <w:lvlText w:val="%1."/>
+      <w:lvlJc w:val="left"/>
+      <w:pPr>
+        <w:ind w:left="720" w:hanging="360"/>
+      </w:pPr>
+      <w:rPr>
+        <w:rFonts w:hint="default"/>
+      </w:rPr>
+    </w:lvl>
+    <w:lvl w:ilvl="1" w:tplc="0C090019" w:tentative="1">
+      <w:start w:val="1"/>
+      <w:numFmt w:val="lowerLetter"/>
+      <w:lvlText w:val="%2."/>
+      <w:lvlJc w:val="left"/>
+      <w:pPr>
+        <w:ind w:left="1440" w:hanging="360"/>
+      </w:pPr>
+    </w:lvl>
+    <w:lvl w:ilvl="2" w:tplc="0C09001B" w:tentative="1">
+      <w:start w:val="1"/>
+      <w:numFmt w:val="lowerRoman"/>
+      <w:lvlText w:val="%3."/>
+      <w:lvlJc w:val="right"/>
+      <w:pPr>
+        <w:ind w:left="2160" w:hanging="180"/>
+      </w:pPr>
+    </w:lvl>
+    <w:lvl w:ilvl="3" w:tplc="0C09000F" w:tentative="1">
+      <w:start w:val="1"/>
+      <w:numFmt w:val="decimal"/>
+      <w:lvlText w:val="%4."/>
+      <w:lvlJc w:val="left"/>
+      <w:pPr>
+        <w:ind w:left="2880" w:hanging="360"/>
+      </w:pPr>
+    </w:lvl>
+    <w:lvl w:ilvl="4" w:tplc="0C090019" w:tentative="1">
+      <w:start w:val="1"/>
+      <w:numFmt w:val="lowerLetter"/>
+      <w:lvlText w:val="%5."/>
+      <w:lvlJc w:val="left"/>
+      <w:pPr>
+        <w:ind w:left="3600" w:hanging="360"/>
+      </w:pPr>
+    </w:lvl>
+    <w:lvl w:ilvl="5" w:tplc="0C09001B" w:tentative="1">
+      <w:start w:val="1"/>
+      <w:numFmt w:val="lowerRoman"/>
+      <w:lvlText w:val="%6."/>
+      <w:lvlJc w:val="right"/>
+      <w:pPr>
+        <w:ind w:left="4320" w:hanging="180"/>
+      </w:pPr>
+    </w:lvl>
+    <w:lvl w:ilvl="6" w:tplc="0C09000F" w:tentative="1">
+      <w:start w:val="1"/>
+      <w:numFmt w:val="decimal"/>
+      <w:lvlText w:val="%7."/>
+      <w:lvlJc w:val="left"/>
+      <w:pPr>
+        <w:ind w:left="5040" w:hanging="360"/>
+      </w:pPr>
+    </w:lvl>
+    <w:lvl w:ilvl="7" w:tplc="0C090019" w:tentative="1">
+      <w:start w:val="1"/>
+      <w:numFmt w:val="lowerLetter"/>
+      <w:lvlText w:val="%8."/>
+      <w:lvlJc w:val="left"/>
+      <w:pPr>
+        <w:ind w:left="5760" w:hanging="360"/>
+      </w:pPr>
+    </w:lvl>
+    <w:lvl w:ilvl="8" w:tplc="0C09001B" w:tentative="1">
+      <w:start w:val="1"/>
+      <w:numFmt w:val="lowerRoman"/>
+      <w:lvlText w:val="%9."/>
+      <w:lvlJc w:val="right"/>
+      <w:pPr>
+        <w:ind w:left="6480" w:hanging="180"/>
+      </w:pPr>
+    </w:lvl>
+  </w:abstractNum>
+  <w:abstractNum w:abstractNumId="36" w15:restartNumberingAfterBreak="0">
     <w:nsid w:val="6C1F3D6D"/>
     <w:multiLevelType w:val="hybridMultilevel"/>
     <w:tmpl w:val="91366E8A"/>
@@ -10577,7 +10814,7 @@
       </w:rPr>
     </w:lvl>
   </w:abstractNum>
-  <w:abstractNum w:abstractNumId="35" w15:restartNumberingAfterBreak="0">
+  <w:abstractNum w:abstractNumId="37" w15:restartNumberingAfterBreak="0">
     <w:nsid w:val="6EE80D72"/>
     <w:multiLevelType w:val="hybridMultilevel"/>
     <w:tmpl w:val="4CBAF7B0"/>
@@ -10693,7 +10930,7 @@
       </w:rPr>
     </w:lvl>
   </w:abstractNum>
-  <w:abstractNum w:abstractNumId="36" w15:restartNumberingAfterBreak="0">
+  <w:abstractNum w:abstractNumId="38" w15:restartNumberingAfterBreak="0">
     <w:nsid w:val="6F416658"/>
     <w:multiLevelType w:val="hybridMultilevel"/>
     <w:tmpl w:val="FDCE5E60"/>
@@ -10805,7 +11042,7 @@
       </w:rPr>
     </w:lvl>
   </w:abstractNum>
-  <w:abstractNum w:abstractNumId="37" w15:restartNumberingAfterBreak="0">
+  <w:abstractNum w:abstractNumId="39" w15:restartNumberingAfterBreak="0">
     <w:nsid w:val="71841824"/>
     <w:multiLevelType w:val="hybridMultilevel"/>
     <w:tmpl w:val="F12A5988"/>
@@ -10918,7 +11155,7 @@
       </w:rPr>
     </w:lvl>
   </w:abstractNum>
-  <w:abstractNum w:abstractNumId="38" w15:restartNumberingAfterBreak="0">
+  <w:abstractNum w:abstractNumId="40" w15:restartNumberingAfterBreak="0">
     <w:nsid w:val="729E5668"/>
     <w:multiLevelType w:val="multilevel"/>
     <w:tmpl w:val="428C55AE"/>
@@ -11067,7 +11304,7 @@
       </w:rPr>
     </w:lvl>
   </w:abstractNum>
-  <w:abstractNum w:abstractNumId="39" w15:restartNumberingAfterBreak="0">
+  <w:abstractNum w:abstractNumId="41" w15:restartNumberingAfterBreak="0">
     <w:nsid w:val="76266755"/>
     <w:multiLevelType w:val="multilevel"/>
     <w:tmpl w:val="0A441DE8"/>
@@ -11216,7 +11453,7 @@
       </w:rPr>
     </w:lvl>
   </w:abstractNum>
-  <w:abstractNum w:abstractNumId="40" w15:restartNumberingAfterBreak="0">
+  <w:abstractNum w:abstractNumId="42" w15:restartNumberingAfterBreak="0">
     <w:nsid w:val="77874965"/>
     <w:multiLevelType w:val="hybridMultilevel"/>
     <w:tmpl w:val="CEA08890"/>
@@ -11330,7 +11567,7 @@
       </w:pPr>
     </w:lvl>
   </w:abstractNum>
-  <w:abstractNum w:abstractNumId="41" w15:restartNumberingAfterBreak="0">
+  <w:abstractNum w:abstractNumId="43" w15:restartNumberingAfterBreak="0">
     <w:nsid w:val="779B4C7F"/>
     <w:multiLevelType w:val="multilevel"/>
     <w:tmpl w:val="EAFAF97E"/>
@@ -11479,7 +11716,7 @@
       </w:rPr>
     </w:lvl>
   </w:abstractNum>
-  <w:abstractNum w:abstractNumId="42" w15:restartNumberingAfterBreak="0">
+  <w:abstractNum w:abstractNumId="44" w15:restartNumberingAfterBreak="0">
     <w:nsid w:val="7AA61662"/>
     <w:multiLevelType w:val="hybridMultilevel"/>
     <w:tmpl w:val="B31E2EB6"/>
@@ -11592,7 +11829,7 @@
     </w:lvl>
   </w:abstractNum>
   <w:num w:numId="1" w16cid:durableId="219948578">
-    <w:abstractNumId w:val="40"/>
+    <w:abstractNumId w:val="42"/>
     <w:lvlOverride w:ilvl="0"/>
     <w:lvlOverride w:ilvl="1">
       <w:startOverride w:val="1"/>
@@ -11620,28 +11857,28 @@
     </w:lvlOverride>
   </w:num>
   <w:num w:numId="2" w16cid:durableId="1063987659">
-    <w:abstractNumId w:val="35"/>
+    <w:abstractNumId w:val="37"/>
   </w:num>
   <w:num w:numId="3" w16cid:durableId="242376132">
-    <w:abstractNumId w:val="32"/>
+    <w:abstractNumId w:val="33"/>
   </w:num>
   <w:num w:numId="4" w16cid:durableId="336422444">
     <w:abstractNumId w:val="3"/>
   </w:num>
   <w:num w:numId="5" w16cid:durableId="1957786371">
+    <w:abstractNumId w:val="29"/>
+  </w:num>
+  <w:num w:numId="6" w16cid:durableId="1032339833">
     <w:abstractNumId w:val="28"/>
   </w:num>
-  <w:num w:numId="6" w16cid:durableId="1032339833">
-    <w:abstractNumId w:val="27"/>
-  </w:num>
   <w:num w:numId="7" w16cid:durableId="1005130403">
-    <w:abstractNumId w:val="29"/>
+    <w:abstractNumId w:val="30"/>
   </w:num>
   <w:num w:numId="8" w16cid:durableId="139007833">
-    <w:abstractNumId w:val="41"/>
+    <w:abstractNumId w:val="43"/>
   </w:num>
   <w:num w:numId="9" w16cid:durableId="1487895894">
-    <w:abstractNumId w:val="21"/>
+    <w:abstractNumId w:val="22"/>
   </w:num>
   <w:num w:numId="10" w16cid:durableId="633219356">
     <w:abstractNumId w:val="6"/>
@@ -11650,70 +11887,70 @@
     <w:abstractNumId w:val="13"/>
   </w:num>
   <w:num w:numId="12" w16cid:durableId="1892036433">
-    <w:abstractNumId w:val="31"/>
+    <w:abstractNumId w:val="32"/>
   </w:num>
   <w:num w:numId="13" w16cid:durableId="1656564440">
-    <w:abstractNumId w:val="38"/>
+    <w:abstractNumId w:val="40"/>
   </w:num>
   <w:num w:numId="14" w16cid:durableId="1653221126">
-    <w:abstractNumId w:val="42"/>
+    <w:abstractNumId w:val="44"/>
   </w:num>
   <w:num w:numId="15" w16cid:durableId="1259286837">
-    <w:abstractNumId w:val="36"/>
+    <w:abstractNumId w:val="38"/>
   </w:num>
   <w:num w:numId="16" w16cid:durableId="882209887">
     <w:abstractNumId w:val="2"/>
   </w:num>
   <w:num w:numId="17" w16cid:durableId="2106345149">
-    <w:abstractNumId w:val="18"/>
+    <w:abstractNumId w:val="19"/>
   </w:num>
   <w:num w:numId="18" w16cid:durableId="1927416904">
-    <w:abstractNumId w:val="26"/>
+    <w:abstractNumId w:val="27"/>
   </w:num>
   <w:num w:numId="19" w16cid:durableId="151456962">
     <w:abstractNumId w:val="4"/>
   </w:num>
   <w:num w:numId="20" w16cid:durableId="834614316">
-    <w:abstractNumId w:val="16"/>
+    <w:abstractNumId w:val="17"/>
   </w:num>
   <w:num w:numId="21" w16cid:durableId="467893830">
-    <w:abstractNumId w:val="37"/>
+    <w:abstractNumId w:val="39"/>
   </w:num>
   <w:num w:numId="22" w16cid:durableId="1052579177">
-    <w:abstractNumId w:val="33"/>
+    <w:abstractNumId w:val="34"/>
   </w:num>
   <w:num w:numId="23" w16cid:durableId="2135251618">
-    <w:abstractNumId w:val="34"/>
+    <w:abstractNumId w:val="36"/>
   </w:num>
   <w:num w:numId="24" w16cid:durableId="1401060346">
     <w:abstractNumId w:val="11"/>
   </w:num>
   <w:num w:numId="25" w16cid:durableId="755325920">
-    <w:abstractNumId w:val="24"/>
+    <w:abstractNumId w:val="25"/>
   </w:num>
   <w:num w:numId="26" w16cid:durableId="1745295440">
     <w:abstractNumId w:val="12"/>
   </w:num>
   <w:num w:numId="27" w16cid:durableId="630522141">
-    <w:abstractNumId w:val="14"/>
+    <w:abstractNumId w:val="15"/>
   </w:num>
   <w:num w:numId="28" w16cid:durableId="1557400087">
-    <w:abstractNumId w:val="20"/>
+    <w:abstractNumId w:val="21"/>
   </w:num>
   <w:num w:numId="29" w16cid:durableId="1452213612">
     <w:abstractNumId w:val="7"/>
   </w:num>
   <w:num w:numId="30" w16cid:durableId="1366294715">
-    <w:abstractNumId w:val="25"/>
+    <w:abstractNumId w:val="26"/>
   </w:num>
   <w:num w:numId="31" w16cid:durableId="1241020340">
-    <w:abstractNumId w:val="22"/>
+    <w:abstractNumId w:val="23"/>
   </w:num>
   <w:num w:numId="32" w16cid:durableId="742457978">
     <w:abstractNumId w:val="10"/>
   </w:num>
   <w:num w:numId="33" w16cid:durableId="1652324392">
-    <w:abstractNumId w:val="39"/>
+    <w:abstractNumId w:val="41"/>
   </w:num>
   <w:num w:numId="34" w16cid:durableId="458501424">
     <w:abstractNumId w:val="8"/>
@@ -11722,25 +11959,31 @@
     <w:abstractNumId w:val="5"/>
   </w:num>
   <w:num w:numId="36" w16cid:durableId="179860331">
-    <w:abstractNumId w:val="19"/>
+    <w:abstractNumId w:val="20"/>
   </w:num>
   <w:num w:numId="37" w16cid:durableId="1757550583">
-    <w:abstractNumId w:val="30"/>
+    <w:abstractNumId w:val="31"/>
   </w:num>
   <w:num w:numId="38" w16cid:durableId="662389340">
     <w:abstractNumId w:val="9"/>
   </w:num>
   <w:num w:numId="39" w16cid:durableId="852836497">
-    <w:abstractNumId w:val="15"/>
+    <w:abstractNumId w:val="16"/>
   </w:num>
   <w:num w:numId="40" w16cid:durableId="1035541435">
     <w:abstractNumId w:val="1"/>
   </w:num>
   <w:num w:numId="41" w16cid:durableId="750086253">
-    <w:abstractNumId w:val="23"/>
+    <w:abstractNumId w:val="24"/>
   </w:num>
   <w:num w:numId="42" w16cid:durableId="1908032739">
-    <w:abstractNumId w:val="17"/>
+    <w:abstractNumId w:val="18"/>
+  </w:num>
+  <w:num w:numId="43" w16cid:durableId="682247963">
+    <w:abstractNumId w:val="35"/>
+  </w:num>
+  <w:num w:numId="44" w16cid:durableId="1817184743">
+    <w:abstractNumId w:val="14"/>
   </w:num>
   <w:numIdMacAtCleanup w:val="21"/>
 </w:numbering>

</xml_diff>